<commit_message>
Documentos de diseño, minutas y Diagramas
Se adjunta Documento de diseño, documento de análisis, minuta y Diagrama
de Procesos
</commit_message>
<xml_diff>
--- a/Analisis/DocumentoAnálisis.docx
+++ b/Analisis/DocumentoAnálisis.docx
@@ -277,8 +277,6 @@
         </w:rPr>
         <w:t>Sipie</w:t>
       </w:r>
-      <w:bookmarkStart w:id="0" w:name="_GoBack"/>
-      <w:bookmarkEnd w:id="0"/>
       <w:proofErr w:type="spellEnd"/>
       <w:r>
         <w:rPr>
@@ -5204,6 +5202,155 @@
           <w:bCs/>
           <w:color w:val="000000"/>
         </w:rPr>
+        <w:t xml:space="preserve">Se </w:t>
+      </w:r>
+      <w:r>
+        <w:rPr>
+          <w:rFonts w:eastAsia="Times New Roman" w:cs="Arial"/>
+          <w:bCs/>
+          <w:color w:val="000000"/>
+        </w:rPr>
+        <w:t>despliegan los datos actuales del usuario registrado en el sistema</w:t>
+      </w:r>
+    </w:p>
+    <w:p>
+      <w:pPr>
+        <w:spacing w:after="0" w:line="240" w:lineRule="auto"/>
+        <w:rPr>
+          <w:rFonts w:eastAsia="Times New Roman" w:cs="Arial"/>
+          <w:bCs/>
+          <w:color w:val="000000"/>
+        </w:rPr>
+      </w:pPr>
+      <w:r>
+        <w:rPr>
+          <w:rFonts w:eastAsia="Times New Roman" w:cs="Arial"/>
+          <w:bCs/>
+          <w:color w:val="000000"/>
+        </w:rPr>
+        <w:t>.</w:t>
+      </w:r>
+    </w:p>
+    <w:p>
+      <w:pPr>
+        <w:spacing w:after="0" w:line="240" w:lineRule="auto"/>
+        <w:rPr>
+          <w:rFonts w:eastAsia="Times New Roman" w:cs="Arial"/>
+          <w:b/>
+          <w:bCs/>
+          <w:color w:val="000000"/>
+        </w:rPr>
+      </w:pPr>
+      <w:r>
+        <w:rPr>
+          <w:rFonts w:eastAsia="Times New Roman" w:cs="Arial"/>
+          <w:b/>
+          <w:bCs/>
+          <w:color w:val="000000"/>
+        </w:rPr>
+        <w:t xml:space="preserve">Nombre: </w:t>
+      </w:r>
+      <w:proofErr w:type="spellStart"/>
+      <w:r>
+        <w:rPr>
+          <w:rFonts w:eastAsia="Times New Roman" w:cs="Arial"/>
+          <w:b/>
+          <w:bCs/>
+          <w:color w:val="000000"/>
+        </w:rPr>
+        <w:t>modificar_datos</w:t>
+      </w:r>
+      <w:proofErr w:type="spellEnd"/>
+      <w:r>
+        <w:rPr>
+          <w:rFonts w:eastAsia="Times New Roman" w:cs="Arial"/>
+          <w:b/>
+          <w:bCs/>
+          <w:color w:val="000000"/>
+        </w:rPr>
+        <w:t xml:space="preserve"> ()</w:t>
+      </w:r>
+    </w:p>
+    <w:p>
+      <w:pPr>
+        <w:spacing w:after="0" w:line="240" w:lineRule="auto"/>
+        <w:rPr>
+          <w:rFonts w:eastAsia="Times New Roman" w:cs="Arial"/>
+          <w:bCs/>
+          <w:color w:val="000000"/>
+        </w:rPr>
+      </w:pPr>
+      <w:r>
+        <w:rPr>
+          <w:rFonts w:eastAsia="Times New Roman" w:cs="Arial"/>
+          <w:b/>
+          <w:bCs/>
+          <w:color w:val="000000"/>
+        </w:rPr>
+        <w:t xml:space="preserve">Responsabilidad: </w:t>
+      </w:r>
+      <w:r>
+        <w:rPr>
+          <w:rFonts w:eastAsia="Times New Roman" w:cs="Arial"/>
+          <w:bCs/>
+          <w:color w:val="000000"/>
+        </w:rPr>
+        <w:t>Modificar los datos del usuario en el sistema.</w:t>
+      </w:r>
+    </w:p>
+    <w:p>
+      <w:pPr>
+        <w:spacing w:after="0" w:line="240" w:lineRule="auto"/>
+        <w:rPr>
+          <w:rFonts w:eastAsia="Times New Roman" w:cs="Arial"/>
+          <w:b/>
+          <w:bCs/>
+          <w:color w:val="000000"/>
+        </w:rPr>
+      </w:pPr>
+      <w:r>
+        <w:rPr>
+          <w:rFonts w:eastAsia="Times New Roman" w:cs="Arial"/>
+          <w:b/>
+          <w:bCs/>
+          <w:color w:val="000000"/>
+        </w:rPr>
+        <w:t xml:space="preserve">Precondición: </w:t>
+      </w:r>
+      <w:r>
+        <w:rPr>
+          <w:rFonts w:eastAsia="Times New Roman" w:cs="Arial"/>
+          <w:bCs/>
+          <w:color w:val="000000"/>
+        </w:rPr>
+        <w:t>El usuario debe estar ingresado en el sistema.</w:t>
+      </w:r>
+    </w:p>
+    <w:p>
+      <w:pPr>
+        <w:spacing w:after="0" w:line="240" w:lineRule="auto"/>
+        <w:rPr>
+          <w:rFonts w:eastAsia="Times New Roman" w:cs="Arial"/>
+          <w:b/>
+          <w:bCs/>
+          <w:color w:val="000000"/>
+        </w:rPr>
+      </w:pPr>
+      <w:r>
+        <w:rPr>
+          <w:rFonts w:eastAsia="Times New Roman" w:cs="Arial"/>
+          <w:b/>
+          <w:bCs/>
+          <w:color w:val="000000"/>
+        </w:rPr>
+        <w:t xml:space="preserve">Post-condición: </w:t>
+      </w:r>
+      <w:r>
+        <w:rPr>
+          <w:rFonts w:eastAsia="Times New Roman" w:cs="Arial"/>
+          <w:bCs/>
+          <w:color w:val="000000"/>
+        </w:rPr>
         <w:t>Se cargan los datos del usuario en el s</w:t>
       </w:r>
       <w:r>
@@ -5212,7 +5359,7 @@
           <w:bCs/>
           <w:color w:val="000000"/>
         </w:rPr>
-        <w:t>istema, se modifica</w:t>
+        <w:t xml:space="preserve">istema, se modifica </w:t>
       </w:r>
       <w:r>
         <w:rPr>
@@ -5228,6 +5375,7 @@
         <w:spacing w:after="0" w:line="240" w:lineRule="auto"/>
         <w:rPr>
           <w:rFonts w:eastAsia="Times New Roman" w:cs="Arial"/>
+          <w:b/>
           <w:bCs/>
           <w:color w:val="000000"/>
         </w:rPr>
@@ -5260,7 +5408,7 @@
           <w:bCs/>
           <w:color w:val="000000"/>
         </w:rPr>
-        <w:t>modificar_datos</w:t>
+        <w:t>guardar_datos</w:t>
       </w:r>
       <w:proofErr w:type="spellEnd"/>
       <w:r>
@@ -5297,15 +5445,22 @@
           <w:bCs/>
           <w:color w:val="000000"/>
         </w:rPr>
-        <w:t>Modificar los datos del usuario en el sistema.</w:t>
-      </w:r>
-    </w:p>
-    <w:p>
-      <w:pPr>
-        <w:spacing w:after="0" w:line="240" w:lineRule="auto"/>
-        <w:rPr>
-          <w:rFonts w:eastAsia="Times New Roman" w:cs="Arial"/>
-          <w:b/>
+        <w:t>Guardar los dato del usuario en el sistema</w:t>
+      </w:r>
+      <w:r>
+        <w:rPr>
+          <w:rFonts w:eastAsia="Times New Roman" w:cs="Arial"/>
+          <w:bCs/>
+          <w:color w:val="000000"/>
+        </w:rPr>
+        <w:t>.</w:t>
+      </w:r>
+    </w:p>
+    <w:p>
+      <w:pPr>
+        <w:spacing w:after="0" w:line="240" w:lineRule="auto"/>
+        <w:rPr>
+          <w:rFonts w:eastAsia="Times New Roman" w:cs="Arial"/>
           <w:bCs/>
           <w:color w:val="000000"/>
         </w:rPr>
@@ -5325,15 +5480,14 @@
           <w:bCs/>
           <w:color w:val="000000"/>
         </w:rPr>
-        <w:t>El usuario debe estar ingresado en el sistema.</w:t>
-      </w:r>
-    </w:p>
-    <w:p>
-      <w:pPr>
-        <w:spacing w:after="0" w:line="240" w:lineRule="auto"/>
-        <w:rPr>
-          <w:rFonts w:eastAsia="Times New Roman" w:cs="Arial"/>
-          <w:b/>
+        <w:t>Se han modificado datos en los campos de información.</w:t>
+      </w:r>
+    </w:p>
+    <w:p>
+      <w:pPr>
+        <w:spacing w:after="0" w:line="240" w:lineRule="auto"/>
+        <w:rPr>
+          <w:rFonts w:eastAsia="Times New Roman" w:cs="Arial"/>
           <w:bCs/>
           <w:color w:val="000000"/>
         </w:rPr>
@@ -5353,181 +5507,15 @@
           <w:bCs/>
           <w:color w:val="000000"/>
         </w:rPr>
-        <w:t>Se cargan los datos del usuario en el s</w:t>
-      </w:r>
-      <w:r>
-        <w:rPr>
-          <w:rFonts w:eastAsia="Times New Roman" w:cs="Arial"/>
-          <w:bCs/>
-          <w:color w:val="000000"/>
-        </w:rPr>
-        <w:t xml:space="preserve">istema, se modifica </w:t>
-      </w:r>
-      <w:r>
-        <w:rPr>
-          <w:rFonts w:eastAsia="Times New Roman" w:cs="Arial"/>
-          <w:bCs/>
-          <w:color w:val="000000"/>
-        </w:rPr>
-        <w:t xml:space="preserve"> </w:t>
-      </w:r>
-      <w:proofErr w:type="spellStart"/>
-      <w:r>
-        <w:rPr>
-          <w:rFonts w:eastAsia="Times New Roman" w:cs="Arial"/>
-          <w:bCs/>
-          <w:color w:val="000000"/>
-        </w:rPr>
-        <w:t>la</w:t>
-      </w:r>
-      <w:proofErr w:type="spellEnd"/>
-      <w:r>
-        <w:rPr>
-          <w:rFonts w:eastAsia="Times New Roman" w:cs="Arial"/>
-          <w:bCs/>
-          <w:color w:val="000000"/>
-        </w:rPr>
-        <w:t xml:space="preserve"> base de datos.</w:t>
-      </w:r>
-    </w:p>
-    <w:p>
-      <w:pPr>
-        <w:spacing w:after="0" w:line="240" w:lineRule="auto"/>
-        <w:rPr>
-          <w:rFonts w:eastAsia="Times New Roman" w:cs="Arial"/>
-          <w:b/>
-          <w:bCs/>
-          <w:color w:val="000000"/>
-        </w:rPr>
-      </w:pPr>
-    </w:p>
-    <w:p>
-      <w:pPr>
-        <w:spacing w:after="0" w:line="240" w:lineRule="auto"/>
-        <w:rPr>
-          <w:rFonts w:eastAsia="Times New Roman" w:cs="Arial"/>
-          <w:b/>
-          <w:bCs/>
-          <w:color w:val="000000"/>
-        </w:rPr>
-      </w:pPr>
-      <w:r>
-        <w:rPr>
-          <w:rFonts w:eastAsia="Times New Roman" w:cs="Arial"/>
-          <w:b/>
-          <w:bCs/>
-          <w:color w:val="000000"/>
-        </w:rPr>
-        <w:t xml:space="preserve">Nombre: </w:t>
-      </w:r>
-      <w:proofErr w:type="spellStart"/>
-      <w:r>
-        <w:rPr>
-          <w:rFonts w:eastAsia="Times New Roman" w:cs="Arial"/>
-          <w:b/>
-          <w:bCs/>
-          <w:color w:val="000000"/>
-        </w:rPr>
-        <w:t>guardar_datos</w:t>
-      </w:r>
-      <w:proofErr w:type="spellEnd"/>
-      <w:r>
-        <w:rPr>
-          <w:rFonts w:eastAsia="Times New Roman" w:cs="Arial"/>
-          <w:b/>
-          <w:bCs/>
-          <w:color w:val="000000"/>
-        </w:rPr>
-        <w:t xml:space="preserve"> ()</w:t>
-      </w:r>
-    </w:p>
-    <w:p>
-      <w:pPr>
-        <w:spacing w:after="0" w:line="240" w:lineRule="auto"/>
-        <w:rPr>
-          <w:rFonts w:eastAsia="Times New Roman" w:cs="Arial"/>
-          <w:bCs/>
-          <w:color w:val="000000"/>
-        </w:rPr>
-      </w:pPr>
-      <w:r>
-        <w:rPr>
-          <w:rFonts w:eastAsia="Times New Roman" w:cs="Arial"/>
-          <w:b/>
-          <w:bCs/>
-          <w:color w:val="000000"/>
-        </w:rPr>
-        <w:t xml:space="preserve">Responsabilidad: </w:t>
-      </w:r>
-      <w:r>
-        <w:rPr>
-          <w:rFonts w:eastAsia="Times New Roman" w:cs="Arial"/>
-          <w:bCs/>
-          <w:color w:val="000000"/>
-        </w:rPr>
-        <w:t>Guardar los dato del usuario en el sistema</w:t>
-      </w:r>
-      <w:r>
-        <w:rPr>
-          <w:rFonts w:eastAsia="Times New Roman" w:cs="Arial"/>
-          <w:bCs/>
-          <w:color w:val="000000"/>
-        </w:rPr>
-        <w:t>.</w:t>
-      </w:r>
-    </w:p>
-    <w:p>
-      <w:pPr>
-        <w:spacing w:after="0" w:line="240" w:lineRule="auto"/>
-        <w:rPr>
-          <w:rFonts w:eastAsia="Times New Roman" w:cs="Arial"/>
-          <w:bCs/>
-          <w:color w:val="000000"/>
-        </w:rPr>
-      </w:pPr>
-      <w:r>
-        <w:rPr>
-          <w:rFonts w:eastAsia="Times New Roman" w:cs="Arial"/>
-          <w:b/>
-          <w:bCs/>
-          <w:color w:val="000000"/>
-        </w:rPr>
-        <w:t xml:space="preserve">Precondición: </w:t>
-      </w:r>
-      <w:r>
-        <w:rPr>
-          <w:rFonts w:eastAsia="Times New Roman" w:cs="Arial"/>
-          <w:bCs/>
-          <w:color w:val="000000"/>
-        </w:rPr>
-        <w:t>Se han modificado datos en los campos de información.</w:t>
-      </w:r>
-    </w:p>
-    <w:p>
-      <w:pPr>
-        <w:spacing w:after="0" w:line="240" w:lineRule="auto"/>
-        <w:rPr>
-          <w:rFonts w:eastAsia="Times New Roman" w:cs="Arial"/>
-          <w:bCs/>
-          <w:color w:val="000000"/>
-        </w:rPr>
-      </w:pPr>
-      <w:r>
-        <w:rPr>
-          <w:rFonts w:eastAsia="Times New Roman" w:cs="Arial"/>
-          <w:b/>
-          <w:bCs/>
-          <w:color w:val="000000"/>
-        </w:rPr>
-        <w:t xml:space="preserve">Post-condición: </w:t>
-      </w:r>
-      <w:r>
-        <w:rPr>
-          <w:rFonts w:eastAsia="Times New Roman" w:cs="Arial"/>
-          <w:bCs/>
-          <w:color w:val="000000"/>
-        </w:rPr>
-        <w:t>Se guardar los datos modificados en el sistema.</w:t>
+        <w:t>Se guardan</w:t>
+      </w:r>
+      <w:r>
+        <w:rPr>
+          <w:rFonts w:eastAsia="Times New Roman" w:cs="Arial"/>
+          <w:bCs/>
+          <w:color w:val="000000"/>
+        </w:rPr>
+        <w:t xml:space="preserve"> los datos modificados en el sistema.</w:t>
       </w:r>
     </w:p>
     <w:p>
@@ -9624,6 +9612,15 @@
           <w:color w:val="000000"/>
         </w:rPr>
       </w:pPr>
+      <w:r>
+        <w:rPr>
+          <w:rFonts w:eastAsia="Times New Roman" w:cs="Arial"/>
+          <w:b/>
+          <w:bCs/>
+          <w:color w:val="000000"/>
+        </w:rPr>
+        <w:t>** La instancia sistema crea paciente, se asocia sistema con paciente.</w:t>
+      </w:r>
     </w:p>
     <w:p>
       <w:pPr>
@@ -9712,7 +9709,23 @@
           <w:bCs/>
           <w:color w:val="000000"/>
         </w:rPr>
-        <w:t>Ingresar los datos del nuevo usuario al sistema.</w:t>
+        <w:t xml:space="preserve">Ingresar los datos del nuevo </w:t>
+      </w:r>
+      <w:r>
+        <w:rPr>
+          <w:rFonts w:eastAsia="Times New Roman" w:cs="Arial"/>
+          <w:bCs/>
+          <w:color w:val="000000"/>
+        </w:rPr>
+        <w:t>paciente</w:t>
+      </w:r>
+      <w:r>
+        <w:rPr>
+          <w:rFonts w:eastAsia="Times New Roman" w:cs="Arial"/>
+          <w:bCs/>
+          <w:color w:val="000000"/>
+        </w:rPr>
+        <w:t xml:space="preserve"> al sistema.</w:t>
       </w:r>
     </w:p>
     <w:p>
@@ -9766,7 +9779,15 @@
           <w:bCs/>
           <w:color w:val="000000"/>
         </w:rPr>
-        <w:t>Se registran los campos del módulo usuario.</w:t>
+        <w:t>Se r</w:t>
+      </w:r>
+      <w:r>
+        <w:rPr>
+          <w:rFonts w:eastAsia="Times New Roman" w:cs="Arial"/>
+          <w:bCs/>
+          <w:color w:val="000000"/>
+        </w:rPr>
+        <w:t>egistran los campos de la instancia paciente.</w:t>
       </w:r>
     </w:p>
     <w:p>
@@ -11324,7 +11345,17 @@
           <w:bCs/>
           <w:color w:val="000000"/>
         </w:rPr>
-        <w:t>paciente</w:t>
+        <w:t>paci</w:t>
+      </w:r>
+      <w:bookmarkStart w:id="0" w:name="_GoBack"/>
+      <w:bookmarkEnd w:id="0"/>
+      <w:r>
+        <w:rPr>
+          <w:rFonts w:eastAsia="Times New Roman" w:cs="Arial"/>
+          <w:bCs/>
+          <w:color w:val="000000"/>
+        </w:rPr>
+        <w:t>ente</w:t>
       </w:r>
       <w:r>
         <w:rPr>
@@ -18795,7 +18826,7 @@
 </file>
 
 <file path=customXml/itemProps1.xml><?xml version="1.0" encoding="utf-8"?>
-<ds:datastoreItem xmlns:ds="http://schemas.openxmlformats.org/officeDocument/2006/customXml" ds:itemID="{372A0B5A-A9B8-4F79-AADB-1EFD01496247}">
+<ds:datastoreItem xmlns:ds="http://schemas.openxmlformats.org/officeDocument/2006/customXml" ds:itemID="{68574E6B-8CC7-4F45-B35E-AE7073B1F61D}">
   <ds:schemaRefs>
     <ds:schemaRef ds:uri="http://schemas.openxmlformats.org/officeDocument/2006/bibliography"/>
   </ds:schemaRefs>

</xml_diff>